<commit_message>
Ajout td et modification td
</commit_message>
<xml_diff>
--- a/Td5/rapport-td5.docx
+++ b/Td5/rapport-td5.docx
@@ -2,13 +2,82 @@
 <file path=word/document.xml><?xml version="1.0" encoding="utf-8"?>
 <w:document xmlns:w="http://schemas.openxmlformats.org/wordprocessingml/2006/main" xmlns:m="http://schemas.openxmlformats.org/officeDocument/2006/math" xmlns:r="http://schemas.openxmlformats.org/officeDocument/2006/relationships" xmlns:o="urn:schemas-microsoft-com:office:office" xmlns:v="urn:schemas-microsoft-com:vml" xmlns:w10="urn:schemas-microsoft-com:office:word" xmlns:a="http://schemas.openxmlformats.org/drawingml/2006/main" xmlns:pic="http://schemas.openxmlformats.org/drawingml/2006/picture" xmlns:wp="http://schemas.openxmlformats.org/drawingml/2006/wordprocessingDrawing">
   <w:body>
-    <w:bookmarkStart w:id="73" w:name="Xd35377c6a546eb39053292738e12a31aef02b11"/>
-    <w:p>
-      <w:pPr>
-        <w:pStyle w:val="Heading1"/>
-      </w:pPr>
-      <w:r>
-        <w:t xml:space="preserve">Reproduction de la topologie en implémentant le Protocole de Routage OSPF dans un Réseau</w:t>
+    <w:p>
+      <w:pPr>
+        <w:pStyle w:val="FirstParagraph"/>
+      </w:pPr>
+      <w:r>
+        <w:rPr>
+          <w:bCs/>
+          <w:b/>
+        </w:rPr>
+        <w:t xml:space="preserve">Institut Universitaire des Sciences</w:t>
+      </w:r>
+    </w:p>
+    <w:p>
+      <w:pPr>
+        <w:pStyle w:val="BodyText"/>
+      </w:pPr>
+      <w:r>
+        <w:rPr>
+          <w:bCs/>
+          <w:b/>
+        </w:rPr>
+        <w:t xml:space="preserve">Faculté des Sciences et Technologies</w:t>
+      </w:r>
+    </w:p>
+    <w:p>
+      <w:pPr>
+        <w:pStyle w:val="BodyText"/>
+      </w:pPr>
+      <w:r>
+        <w:rPr>
+          <w:bCs/>
+          <w:b/>
+        </w:rPr>
+        <w:t xml:space="preserve">Td5 dans le cadre du cours de Réseaux 2</w:t>
+      </w:r>
+    </w:p>
+    <w:p>
+      <w:pPr>
+        <w:pStyle w:val="BodyText"/>
+      </w:pPr>
+      <w:r>
+        <w:rPr>
+          <w:bCs/>
+          <w:b/>
+        </w:rPr>
+        <w:t xml:space="preserve">Préparé par Wendy COLAS</w:t>
+      </w:r>
+    </w:p>
+    <w:p>
+      <w:pPr>
+        <w:pStyle w:val="BodyText"/>
+      </w:pPr>
+      <w:r>
+        <w:rPr>
+          <w:bCs/>
+          <w:b/>
+        </w:rPr>
+        <w:t xml:space="preserve">A l’attention de Monsieur Ismaël SAINT AMOUR</w:t>
+      </w:r>
+    </w:p>
+    <w:p>
+      <w:pPr>
+        <w:pStyle w:val="BodyText"/>
+      </w:pPr>
+      <w:r>
+        <w:rPr>
+          <w:bCs/>
+          <w:b/>
+        </w:rPr>
+        <w:t xml:space="preserve">Mai 2025</w:t>
+      </w:r>
+      <w:r>
+        <w:t xml:space="preserve"> </w:t>
+      </w:r>
+      <w:r>
+        <w:t xml:space="preserve"># Reproduction de la topologie en implémentant le Protocole de Routage OSPF dans un Réseau</w:t>
       </w:r>
     </w:p>
     <w:bookmarkStart w:id="20" w:name="introduction"/>
@@ -1037,8 +1106,7 @@
       </w:r>
     </w:p>
     <w:bookmarkEnd w:id="72"/>
-    <w:bookmarkEnd w:id="73"/>
-    <w:bookmarkStart w:id="230" w:name="X155eb778b1d3b90f4836de69d8ba9e1d29ad7f9"/>
+    <w:bookmarkStart w:id="229" w:name="X155eb778b1d3b90f4836de69d8ba9e1d29ad7f9"/>
     <w:p>
       <w:pPr>
         <w:pStyle w:val="Heading1"/>
@@ -1047,7 +1115,7 @@
         <w:t xml:space="preserve">Configuration d’un réseau IoT dans Cisco Packet Tracer</w:t>
       </w:r>
     </w:p>
-    <w:bookmarkStart w:id="74" w:name="introduction-1"/>
+    <w:bookmarkStart w:id="73" w:name="introduction-1"/>
     <w:p>
       <w:pPr>
         <w:pStyle w:val="Heading2"/>
@@ -1109,8 +1177,8 @@
         <w:t xml:space="preserve">illustrant les étapes clés.</w:t>
       </w:r>
     </w:p>
-    <w:bookmarkEnd w:id="74"/>
-    <w:bookmarkStart w:id="78" w:name="topologie-du-réseau"/>
+    <w:bookmarkEnd w:id="73"/>
+    <w:bookmarkStart w:id="77" w:name="topologie-du-réseau"/>
     <w:p>
       <w:pPr>
         <w:pStyle w:val="Heading2"/>
@@ -1136,18 +1204,18 @@
           <wp:inline>
             <wp:extent cx="5334000" cy="2688492"/>
             <wp:effectExtent b="0" l="0" r="0" t="0"/>
-            <wp:docPr descr="image 14" title="" id="76" name="Picture"/>
-            <a:graphic>
-              <a:graphicData uri="http://schemas.openxmlformats.org/drawingml/2006/picture">
-                <pic:pic>
-                  <pic:nvPicPr>
-                    <pic:cNvPr descr="D:/projet2/Td5/image/image%20(14).png" id="77" name="Picture"/>
-                    <pic:cNvPicPr>
-                      <a:picLocks noChangeArrowheads="1" noChangeAspect="1"/>
-                    </pic:cNvPicPr>
-                  </pic:nvPicPr>
-                  <pic:blipFill>
-                    <a:blip r:embed="rId75"/>
+            <wp:docPr descr="image 14" title="" id="75" name="Picture"/>
+            <a:graphic>
+              <a:graphicData uri="http://schemas.openxmlformats.org/drawingml/2006/picture">
+                <pic:pic>
+                  <pic:nvPicPr>
+                    <pic:cNvPr descr="D:/projet2/Td5/image/image%20(14).png" id="76" name="Picture"/>
+                    <pic:cNvPicPr>
+                      <a:picLocks noChangeArrowheads="1" noChangeAspect="1"/>
+                    </pic:cNvPicPr>
+                  </pic:nvPicPr>
+                  <pic:blipFill>
+                    <a:blip r:embed="rId74"/>
                     <a:stretch>
                       <a:fillRect/>
                     </a:stretch>
@@ -1182,8 +1250,8 @@
         <w:t xml:space="preserve">image 14</w:t>
       </w:r>
     </w:p>
-    <w:bookmarkEnd w:id="78"/>
-    <w:bookmarkStart w:id="82" w:name="configuration-des-points-daccès"/>
+    <w:bookmarkEnd w:id="77"/>
+    <w:bookmarkStart w:id="81" w:name="configuration-des-points-daccès"/>
     <w:p>
       <w:pPr>
         <w:pStyle w:val="Heading2"/>
@@ -1241,18 +1309,18 @@
           <wp:inline>
             <wp:extent cx="5334000" cy="5434787"/>
             <wp:effectExtent b="0" l="0" r="0" t="0"/>
-            <wp:docPr descr="image 15" title="" id="80" name="Picture"/>
-            <a:graphic>
-              <a:graphicData uri="http://schemas.openxmlformats.org/drawingml/2006/picture">
-                <pic:pic>
-                  <pic:nvPicPr>
-                    <pic:cNvPr descr="D:/projet2/Td5/image/image%20(15).png" id="81" name="Picture"/>
-                    <pic:cNvPicPr>
-                      <a:picLocks noChangeArrowheads="1" noChangeAspect="1"/>
-                    </pic:cNvPicPr>
-                  </pic:nvPicPr>
-                  <pic:blipFill>
-                    <a:blip r:embed="rId79"/>
+            <wp:docPr descr="image 15" title="" id="79" name="Picture"/>
+            <a:graphic>
+              <a:graphicData uri="http://schemas.openxmlformats.org/drawingml/2006/picture">
+                <pic:pic>
+                  <pic:nvPicPr>
+                    <pic:cNvPr descr="D:/projet2/Td5/image/image%20(15).png" id="80" name="Picture"/>
+                    <pic:cNvPicPr>
+                      <a:picLocks noChangeArrowheads="1" noChangeAspect="1"/>
+                    </pic:cNvPicPr>
+                  </pic:nvPicPr>
+                  <pic:blipFill>
+                    <a:blip r:embed="rId78"/>
                     <a:stretch>
                       <a:fillRect/>
                     </a:stretch>
@@ -1287,8 +1355,8 @@
         <w:t xml:space="preserve">image 15</w:t>
       </w:r>
     </w:p>
-    <w:bookmarkEnd w:id="82"/>
-    <w:bookmarkStart w:id="89" w:name="paramétrage-des-serveurs-dhcp"/>
+    <w:bookmarkEnd w:id="81"/>
+    <w:bookmarkStart w:id="88" w:name="paramétrage-des-serveurs-dhcp"/>
     <w:p>
       <w:pPr>
         <w:pStyle w:val="Heading2"/>
@@ -1330,18 +1398,18 @@
           <wp:inline>
             <wp:extent cx="5334000" cy="5425833"/>
             <wp:effectExtent b="0" l="0" r="0" t="0"/>
-            <wp:docPr descr="image 16" title="" id="84" name="Picture"/>
-            <a:graphic>
-              <a:graphicData uri="http://schemas.openxmlformats.org/drawingml/2006/picture">
-                <pic:pic>
-                  <pic:nvPicPr>
-                    <pic:cNvPr descr="D:/projet2/Td5/image/image%20(16).png" id="85" name="Picture"/>
-                    <pic:cNvPicPr>
-                      <a:picLocks noChangeArrowheads="1" noChangeAspect="1"/>
-                    </pic:cNvPicPr>
-                  </pic:nvPicPr>
-                  <pic:blipFill>
-                    <a:blip r:embed="rId83"/>
+            <wp:docPr descr="image 16" title="" id="83" name="Picture"/>
+            <a:graphic>
+              <a:graphicData uri="http://schemas.openxmlformats.org/drawingml/2006/picture">
+                <pic:pic>
+                  <pic:nvPicPr>
+                    <pic:cNvPr descr="D:/projet2/Td5/image/image%20(16).png" id="84" name="Picture"/>
+                    <pic:cNvPicPr>
+                      <a:picLocks noChangeArrowheads="1" noChangeAspect="1"/>
+                    </pic:cNvPicPr>
+                  </pic:nvPicPr>
+                  <pic:blipFill>
+                    <a:blip r:embed="rId82"/>
                     <a:stretch>
                       <a:fillRect/>
                     </a:stretch>
@@ -1375,18 +1443,18 @@
           <wp:inline>
             <wp:extent cx="5334000" cy="5511030"/>
             <wp:effectExtent b="0" l="0" r="0" t="0"/>
-            <wp:docPr descr="image 17" title="" id="87" name="Picture"/>
-            <a:graphic>
-              <a:graphicData uri="http://schemas.openxmlformats.org/drawingml/2006/picture">
-                <pic:pic>
-                  <pic:nvPicPr>
-                    <pic:cNvPr descr="D:/projet2/Td5/image/image%20(17).png" id="88" name="Picture"/>
-                    <pic:cNvPicPr>
-                      <a:picLocks noChangeArrowheads="1" noChangeAspect="1"/>
-                    </pic:cNvPicPr>
-                  </pic:nvPicPr>
-                  <pic:blipFill>
-                    <a:blip r:embed="rId86"/>
+            <wp:docPr descr="image 17" title="" id="86" name="Picture"/>
+            <a:graphic>
+              <a:graphicData uri="http://schemas.openxmlformats.org/drawingml/2006/picture">
+                <pic:pic>
+                  <pic:nvPicPr>
+                    <pic:cNvPr descr="D:/projet2/Td5/image/image%20(17).png" id="87" name="Picture"/>
+                    <pic:cNvPicPr>
+                      <a:picLocks noChangeArrowheads="1" noChangeAspect="1"/>
+                    </pic:cNvPicPr>
+                  </pic:nvPicPr>
+                  <pic:blipFill>
+                    <a:blip r:embed="rId85"/>
                     <a:stretch>
                       <a:fillRect/>
                     </a:stretch>
@@ -1413,8 +1481,8 @@
         </w:drawing>
       </w:r>
     </w:p>
-    <w:bookmarkEnd w:id="89"/>
-    <w:bookmarkStart w:id="102" w:name="configuration-des-appareils-iot-1"/>
+    <w:bookmarkEnd w:id="88"/>
+    <w:bookmarkStart w:id="101" w:name="configuration-des-appareils-iot-1"/>
     <w:p>
       <w:pPr>
         <w:pStyle w:val="Heading2"/>
@@ -1447,7 +1515,7 @@
         <w:t xml:space="preserve">sont configurés avec leurs paramètres réseau et authentification.</w:t>
       </w:r>
     </w:p>
-    <w:bookmarkStart w:id="93" w:name="iot0"/>
+    <w:bookmarkStart w:id="92" w:name="iot0"/>
     <w:p>
       <w:pPr>
         <w:pStyle w:val="Heading3"/>
@@ -1465,18 +1533,18 @@
           <wp:inline>
             <wp:extent cx="5334000" cy="5410091"/>
             <wp:effectExtent b="0" l="0" r="0" t="0"/>
-            <wp:docPr descr="image 18" title="" id="91" name="Picture"/>
-            <a:graphic>
-              <a:graphicData uri="http://schemas.openxmlformats.org/drawingml/2006/picture">
-                <pic:pic>
-                  <pic:nvPicPr>
-                    <pic:cNvPr descr="D:/projet2/Td5/image/image%20(18).png" id="92" name="Picture"/>
-                    <pic:cNvPicPr>
-                      <a:picLocks noChangeArrowheads="1" noChangeAspect="1"/>
-                    </pic:cNvPicPr>
-                  </pic:nvPicPr>
-                  <pic:blipFill>
-                    <a:blip r:embed="rId90"/>
+            <wp:docPr descr="image 18" title="" id="90" name="Picture"/>
+            <a:graphic>
+              <a:graphicData uri="http://schemas.openxmlformats.org/drawingml/2006/picture">
+                <pic:pic>
+                  <pic:nvPicPr>
+                    <pic:cNvPr descr="D:/projet2/Td5/image/image%20(18).png" id="91" name="Picture"/>
+                    <pic:cNvPicPr>
+                      <a:picLocks noChangeArrowheads="1" noChangeAspect="1"/>
+                    </pic:cNvPicPr>
+                  </pic:nvPicPr>
+                  <pic:blipFill>
+                    <a:blip r:embed="rId89"/>
                     <a:stretch>
                       <a:fillRect/>
                     </a:stretch>
@@ -1511,8 +1579,8 @@
         <w:t xml:space="preserve">image 18</w:t>
       </w:r>
     </w:p>
-    <w:bookmarkEnd w:id="93"/>
-    <w:bookmarkStart w:id="97" w:name="iot3"/>
+    <w:bookmarkEnd w:id="92"/>
+    <w:bookmarkStart w:id="96" w:name="iot3"/>
     <w:p>
       <w:pPr>
         <w:pStyle w:val="Heading3"/>
@@ -1530,18 +1598,18 @@
           <wp:inline>
             <wp:extent cx="5334000" cy="5526981"/>
             <wp:effectExtent b="0" l="0" r="0" t="0"/>
-            <wp:docPr descr="image 19" title="" id="95" name="Picture"/>
-            <a:graphic>
-              <a:graphicData uri="http://schemas.openxmlformats.org/drawingml/2006/picture">
-                <pic:pic>
-                  <pic:nvPicPr>
-                    <pic:cNvPr descr="D:/projet2/Td5/image/image%20(19).png" id="96" name="Picture"/>
-                    <pic:cNvPicPr>
-                      <a:picLocks noChangeArrowheads="1" noChangeAspect="1"/>
-                    </pic:cNvPicPr>
-                  </pic:nvPicPr>
-                  <pic:blipFill>
-                    <a:blip r:embed="rId94"/>
+            <wp:docPr descr="image 19" title="" id="94" name="Picture"/>
+            <a:graphic>
+              <a:graphicData uri="http://schemas.openxmlformats.org/drawingml/2006/picture">
+                <pic:pic>
+                  <pic:nvPicPr>
+                    <pic:cNvPr descr="D:/projet2/Td5/image/image%20(19).png" id="95" name="Picture"/>
+                    <pic:cNvPicPr>
+                      <a:picLocks noChangeArrowheads="1" noChangeAspect="1"/>
+                    </pic:cNvPicPr>
+                  </pic:nvPicPr>
+                  <pic:blipFill>
+                    <a:blip r:embed="rId93"/>
                     <a:stretch>
                       <a:fillRect/>
                     </a:stretch>
@@ -1576,8 +1644,8 @@
         <w:t xml:space="preserve">image 19</w:t>
       </w:r>
     </w:p>
-    <w:bookmarkEnd w:id="97"/>
-    <w:bookmarkStart w:id="101" w:name="iot8-1"/>
+    <w:bookmarkEnd w:id="96"/>
+    <w:bookmarkStart w:id="100" w:name="iot8-1"/>
     <w:p>
       <w:pPr>
         <w:pStyle w:val="Heading3"/>
@@ -1595,18 +1663,18 @@
           <wp:inline>
             <wp:extent cx="5334000" cy="5326581"/>
             <wp:effectExtent b="0" l="0" r="0" t="0"/>
-            <wp:docPr descr="image 20" title="" id="99" name="Picture"/>
-            <a:graphic>
-              <a:graphicData uri="http://schemas.openxmlformats.org/drawingml/2006/picture">
-                <pic:pic>
-                  <pic:nvPicPr>
-                    <pic:cNvPr descr="D:/projet2/Td5/image/image%20(20).png" id="100" name="Picture"/>
-                    <pic:cNvPicPr>
-                      <a:picLocks noChangeArrowheads="1" noChangeAspect="1"/>
-                    </pic:cNvPicPr>
-                  </pic:nvPicPr>
-                  <pic:blipFill>
-                    <a:blip r:embed="rId98"/>
+            <wp:docPr descr="image 20" title="" id="98" name="Picture"/>
+            <a:graphic>
+              <a:graphicData uri="http://schemas.openxmlformats.org/drawingml/2006/picture">
+                <pic:pic>
+                  <pic:nvPicPr>
+                    <pic:cNvPr descr="D:/projet2/Td5/image/image%20(20).png" id="99" name="Picture"/>
+                    <pic:cNvPicPr>
+                      <a:picLocks noChangeArrowheads="1" noChangeAspect="1"/>
+                    </pic:cNvPicPr>
+                  </pic:nvPicPr>
+                  <pic:blipFill>
+                    <a:blip r:embed="rId97"/>
                     <a:stretch>
                       <a:fillRect/>
                     </a:stretch>
@@ -1641,9 +1709,9 @@
         <w:t xml:space="preserve">image 20</w:t>
       </w:r>
     </w:p>
+    <w:bookmarkEnd w:id="100"/>
     <w:bookmarkEnd w:id="101"/>
-    <w:bookmarkEnd w:id="102"/>
-    <w:bookmarkStart w:id="109" w:name="X929f1ec0b0323a200561e5a35f4fa6bce831ef3"/>
+    <w:bookmarkStart w:id="108" w:name="X929f1ec0b0323a200561e5a35f4fa6bce831ef3"/>
     <w:p>
       <w:pPr>
         <w:pStyle w:val="Heading2"/>
@@ -1685,18 +1753,18 @@
           <wp:inline>
             <wp:extent cx="5334000" cy="5401518"/>
             <wp:effectExtent b="0" l="0" r="0" t="0"/>
-            <wp:docPr descr="image 21" title="" id="104" name="Picture"/>
-            <a:graphic>
-              <a:graphicData uri="http://schemas.openxmlformats.org/drawingml/2006/picture">
-                <pic:pic>
-                  <pic:nvPicPr>
-                    <pic:cNvPr descr="D:/projet2/Td5/image/image%20(21).png" id="105" name="Picture"/>
-                    <pic:cNvPicPr>
-                      <a:picLocks noChangeArrowheads="1" noChangeAspect="1"/>
-                    </pic:cNvPicPr>
-                  </pic:nvPicPr>
-                  <pic:blipFill>
-                    <a:blip r:embed="rId103"/>
+            <wp:docPr descr="image 21" title="" id="103" name="Picture"/>
+            <a:graphic>
+              <a:graphicData uri="http://schemas.openxmlformats.org/drawingml/2006/picture">
+                <pic:pic>
+                  <pic:nvPicPr>
+                    <pic:cNvPr descr="D:/projet2/Td5/image/image%20(21).png" id="104" name="Picture"/>
+                    <pic:cNvPicPr>
+                      <a:picLocks noChangeArrowheads="1" noChangeAspect="1"/>
+                    </pic:cNvPicPr>
+                  </pic:nvPicPr>
+                  <pic:blipFill>
+                    <a:blip r:embed="rId102"/>
                     <a:stretch>
                       <a:fillRect/>
                     </a:stretch>
@@ -1730,18 +1798,18 @@
           <wp:inline>
             <wp:extent cx="5334000" cy="5364220"/>
             <wp:effectExtent b="0" l="0" r="0" t="0"/>
-            <wp:docPr descr="image 22" title="" id="107" name="Picture"/>
-            <a:graphic>
-              <a:graphicData uri="http://schemas.openxmlformats.org/drawingml/2006/picture">
-                <pic:pic>
-                  <pic:nvPicPr>
-                    <pic:cNvPr descr="D:/projet2/Td5/image/image%20(22).png" id="108" name="Picture"/>
-                    <pic:cNvPicPr>
-                      <a:picLocks noChangeArrowheads="1" noChangeAspect="1"/>
-                    </pic:cNvPicPr>
-                  </pic:nvPicPr>
-                  <pic:blipFill>
-                    <a:blip r:embed="rId106"/>
+            <wp:docPr descr="image 22" title="" id="106" name="Picture"/>
+            <a:graphic>
+              <a:graphicData uri="http://schemas.openxmlformats.org/drawingml/2006/picture">
+                <pic:pic>
+                  <pic:nvPicPr>
+                    <pic:cNvPr descr="D:/projet2/Td5/image/image%20(22).png" id="107" name="Picture"/>
+                    <pic:cNvPicPr>
+                      <a:picLocks noChangeArrowheads="1" noChangeAspect="1"/>
+                    </pic:cNvPicPr>
+                  </pic:nvPicPr>
+                  <pic:blipFill>
+                    <a:blip r:embed="rId105"/>
                     <a:stretch>
                       <a:fillRect/>
                     </a:stretch>
@@ -1768,8 +1836,8 @@
         </w:drawing>
       </w:r>
     </w:p>
-    <w:bookmarkEnd w:id="109"/>
-    <w:bookmarkStart w:id="121" w:name="configuration-ospf-sur-les-routeurs"/>
+    <w:bookmarkEnd w:id="108"/>
+    <w:bookmarkStart w:id="120" w:name="configuration-ospf-sur-les-routeurs"/>
     <w:p>
       <w:pPr>
         <w:pStyle w:val="Heading2"/>
@@ -1844,7 +1912,7 @@
         <w:t xml:space="preserve">.</w:t>
       </w:r>
     </w:p>
-    <w:bookmarkStart w:id="113" w:name="routeur-r1---configuration-ospf"/>
+    <w:bookmarkStart w:id="112" w:name="routeur-r1---configuration-ospf"/>
     <w:p>
       <w:pPr>
         <w:pStyle w:val="Heading3"/>
@@ -1862,18 +1930,18 @@
           <wp:inline>
             <wp:extent cx="5334000" cy="5150332"/>
             <wp:effectExtent b="0" l="0" r="0" t="0"/>
-            <wp:docPr descr="image 23" title="" id="111" name="Picture"/>
-            <a:graphic>
-              <a:graphicData uri="http://schemas.openxmlformats.org/drawingml/2006/picture">
-                <pic:pic>
-                  <pic:nvPicPr>
-                    <pic:cNvPr descr="D:/projet2/Td5/image/image%20(23).png" id="112" name="Picture"/>
-                    <pic:cNvPicPr>
-                      <a:picLocks noChangeArrowheads="1" noChangeAspect="1"/>
-                    </pic:cNvPicPr>
-                  </pic:nvPicPr>
-                  <pic:blipFill>
-                    <a:blip r:embed="rId110"/>
+            <wp:docPr descr="image 23" title="" id="110" name="Picture"/>
+            <a:graphic>
+              <a:graphicData uri="http://schemas.openxmlformats.org/drawingml/2006/picture">
+                <pic:pic>
+                  <pic:nvPicPr>
+                    <pic:cNvPr descr="D:/projet2/Td5/image/image%20(23).png" id="111" name="Picture"/>
+                    <pic:cNvPicPr>
+                      <a:picLocks noChangeArrowheads="1" noChangeAspect="1"/>
+                    </pic:cNvPicPr>
+                  </pic:nvPicPr>
+                  <pic:blipFill>
+                    <a:blip r:embed="rId109"/>
                     <a:stretch>
                       <a:fillRect/>
                     </a:stretch>
@@ -1908,8 +1976,8 @@
         <w:t xml:space="preserve">image 23</w:t>
       </w:r>
     </w:p>
-    <w:bookmarkEnd w:id="113"/>
-    <w:bookmarkStart w:id="120" w:name="routeur-r2---vérification-des-routes"/>
+    <w:bookmarkEnd w:id="112"/>
+    <w:bookmarkStart w:id="119" w:name="routeur-r2---vérification-des-routes"/>
     <w:p>
       <w:pPr>
         <w:pStyle w:val="Heading3"/>
@@ -1927,18 +1995,18 @@
           <wp:inline>
             <wp:extent cx="5334000" cy="5273813"/>
             <wp:effectExtent b="0" l="0" r="0" t="0"/>
-            <wp:docPr descr="image 24" title="" id="115" name="Picture"/>
-            <a:graphic>
-              <a:graphicData uri="http://schemas.openxmlformats.org/drawingml/2006/picture">
-                <pic:pic>
-                  <pic:nvPicPr>
-                    <pic:cNvPr descr="D:/projet2/Td5/image/image%20(24).png" id="116" name="Picture"/>
-                    <pic:cNvPicPr>
-                      <a:picLocks noChangeArrowheads="1" noChangeAspect="1"/>
-                    </pic:cNvPicPr>
-                  </pic:nvPicPr>
-                  <pic:blipFill>
-                    <a:blip r:embed="rId114"/>
+            <wp:docPr descr="image 24" title="" id="114" name="Picture"/>
+            <a:graphic>
+              <a:graphicData uri="http://schemas.openxmlformats.org/drawingml/2006/picture">
+                <pic:pic>
+                  <pic:nvPicPr>
+                    <pic:cNvPr descr="D:/projet2/Td5/image/image%20(24).png" id="115" name="Picture"/>
+                    <pic:cNvPicPr>
+                      <a:picLocks noChangeArrowheads="1" noChangeAspect="1"/>
+                    </pic:cNvPicPr>
+                  </pic:nvPicPr>
+                  <pic:blipFill>
+                    <a:blip r:embed="rId113"/>
                     <a:stretch>
                       <a:fillRect/>
                     </a:stretch>
@@ -1972,18 +2040,18 @@
           <wp:inline>
             <wp:extent cx="5334000" cy="5494478"/>
             <wp:effectExtent b="0" l="0" r="0" t="0"/>
-            <wp:docPr descr="image 25" title="" id="118" name="Picture"/>
-            <a:graphic>
-              <a:graphicData uri="http://schemas.openxmlformats.org/drawingml/2006/picture">
-                <pic:pic>
-                  <pic:nvPicPr>
-                    <pic:cNvPr descr="D:/projet2/Td5/image/image%20(25).png" id="119" name="Picture"/>
-                    <pic:cNvPicPr>
-                      <a:picLocks noChangeArrowheads="1" noChangeAspect="1"/>
-                    </pic:cNvPicPr>
-                  </pic:nvPicPr>
-                  <pic:blipFill>
-                    <a:blip r:embed="rId117"/>
+            <wp:docPr descr="image 25" title="" id="117" name="Picture"/>
+            <a:graphic>
+              <a:graphicData uri="http://schemas.openxmlformats.org/drawingml/2006/picture">
+                <pic:pic>
+                  <pic:nvPicPr>
+                    <pic:cNvPr descr="D:/projet2/Td5/image/image%20(25).png" id="118" name="Picture"/>
+                    <pic:cNvPicPr>
+                      <a:picLocks noChangeArrowheads="1" noChangeAspect="1"/>
+                    </pic:cNvPicPr>
+                  </pic:nvPicPr>
+                  <pic:blipFill>
+                    <a:blip r:embed="rId116"/>
                     <a:stretch>
                       <a:fillRect/>
                     </a:stretch>
@@ -2010,9 +2078,9 @@
         </w:drawing>
       </w:r>
     </w:p>
+    <w:bookmarkEnd w:id="119"/>
     <w:bookmarkEnd w:id="120"/>
-    <w:bookmarkEnd w:id="121"/>
-    <w:bookmarkStart w:id="128" w:name="tests-de-connectivité"/>
+    <w:bookmarkStart w:id="127" w:name="tests-de-connectivité"/>
     <w:p>
       <w:pPr>
         <w:pStyle w:val="Heading2"/>
@@ -2098,18 +2166,18 @@
           <wp:inline>
             <wp:extent cx="5334000" cy="5349110"/>
             <wp:effectExtent b="0" l="0" r="0" t="0"/>
-            <wp:docPr descr="image 26" title="" id="123" name="Picture"/>
-            <a:graphic>
-              <a:graphicData uri="http://schemas.openxmlformats.org/drawingml/2006/picture">
-                <pic:pic>
-                  <pic:nvPicPr>
-                    <pic:cNvPr descr="D:/projet2/Td5/image/image%20(26).png" id="124" name="Picture"/>
-                    <pic:cNvPicPr>
-                      <a:picLocks noChangeArrowheads="1" noChangeAspect="1"/>
-                    </pic:cNvPicPr>
-                  </pic:nvPicPr>
-                  <pic:blipFill>
-                    <a:blip r:embed="rId122"/>
+            <wp:docPr descr="image 26" title="" id="122" name="Picture"/>
+            <a:graphic>
+              <a:graphicData uri="http://schemas.openxmlformats.org/drawingml/2006/picture">
+                <pic:pic>
+                  <pic:nvPicPr>
+                    <pic:cNvPr descr="D:/projet2/Td5/image/image%20(26).png" id="123" name="Picture"/>
+                    <pic:cNvPicPr>
+                      <a:picLocks noChangeArrowheads="1" noChangeAspect="1"/>
+                    </pic:cNvPicPr>
+                  </pic:nvPicPr>
+                  <pic:blipFill>
+                    <a:blip r:embed="rId121"/>
                     <a:stretch>
                       <a:fillRect/>
                     </a:stretch>
@@ -2143,18 +2211,18 @@
           <wp:inline>
             <wp:extent cx="5334000" cy="5076757"/>
             <wp:effectExtent b="0" l="0" r="0" t="0"/>
-            <wp:docPr descr="image 27" title="" id="126" name="Picture"/>
-            <a:graphic>
-              <a:graphicData uri="http://schemas.openxmlformats.org/drawingml/2006/picture">
-                <pic:pic>
-                  <pic:nvPicPr>
-                    <pic:cNvPr descr="D:/projet2/Td5/image/image%20(27).png" id="127" name="Picture"/>
-                    <pic:cNvPicPr>
-                      <a:picLocks noChangeArrowheads="1" noChangeAspect="1"/>
-                    </pic:cNvPicPr>
-                  </pic:nvPicPr>
-                  <pic:blipFill>
-                    <a:blip r:embed="rId125"/>
+            <wp:docPr descr="image 27" title="" id="125" name="Picture"/>
+            <a:graphic>
+              <a:graphicData uri="http://schemas.openxmlformats.org/drawingml/2006/picture">
+                <pic:pic>
+                  <pic:nvPicPr>
+                    <pic:cNvPr descr="D:/projet2/Td5/image/image%20(27).png" id="126" name="Picture"/>
+                    <pic:cNvPicPr>
+                      <a:picLocks noChangeArrowheads="1" noChangeAspect="1"/>
+                    </pic:cNvPicPr>
+                  </pic:nvPicPr>
+                  <pic:blipFill>
+                    <a:blip r:embed="rId124"/>
                     <a:stretch>
                       <a:fillRect/>
                     </a:stretch>
@@ -2181,8 +2249,8 @@
         </w:drawing>
       </w:r>
     </w:p>
-    <w:bookmarkEnd w:id="128"/>
-    <w:bookmarkStart w:id="147" w:name="interface-web-du-serveur-iot"/>
+    <w:bookmarkEnd w:id="127"/>
+    <w:bookmarkStart w:id="146" w:name="interface-web-du-serveur-iot"/>
     <w:p>
       <w:pPr>
         <w:pStyle w:val="Heading2"/>
@@ -2244,7 +2312,7 @@
         <w:t xml:space="preserve">.</w:t>
       </w:r>
     </w:p>
-    <w:bookmarkStart w:id="132" w:name="accès-au-serveur"/>
+    <w:bookmarkStart w:id="131" w:name="accès-au-serveur"/>
     <w:p>
       <w:pPr>
         <w:pStyle w:val="Heading3"/>
@@ -2262,18 +2330,18 @@
           <wp:inline>
             <wp:extent cx="5334000" cy="5402482"/>
             <wp:effectExtent b="0" l="0" r="0" t="0"/>
-            <wp:docPr descr="image 28" title="" id="130" name="Picture"/>
-            <a:graphic>
-              <a:graphicData uri="http://schemas.openxmlformats.org/drawingml/2006/picture">
-                <pic:pic>
-                  <pic:nvPicPr>
-                    <pic:cNvPr descr="D:/projet2/Td5/image/image%20(28).png" id="131" name="Picture"/>
-                    <pic:cNvPicPr>
-                      <a:picLocks noChangeArrowheads="1" noChangeAspect="1"/>
-                    </pic:cNvPicPr>
-                  </pic:nvPicPr>
-                  <pic:blipFill>
-                    <a:blip r:embed="rId129"/>
+            <wp:docPr descr="image 28" title="" id="129" name="Picture"/>
+            <a:graphic>
+              <a:graphicData uri="http://schemas.openxmlformats.org/drawingml/2006/picture">
+                <pic:pic>
+                  <pic:nvPicPr>
+                    <pic:cNvPr descr="D:/projet2/Td5/image/image%20(28).png" id="130" name="Picture"/>
+                    <pic:cNvPicPr>
+                      <a:picLocks noChangeArrowheads="1" noChangeAspect="1"/>
+                    </pic:cNvPicPr>
+                  </pic:nvPicPr>
+                  <pic:blipFill>
+                    <a:blip r:embed="rId128"/>
                     <a:stretch>
                       <a:fillRect/>
                     </a:stretch>
@@ -2308,8 +2376,8 @@
         <w:t xml:space="preserve">image 28</w:t>
       </w:r>
     </w:p>
-    <w:bookmarkEnd w:id="132"/>
-    <w:bookmarkStart w:id="139" w:name="gestion-des-appareils"/>
+    <w:bookmarkEnd w:id="131"/>
+    <w:bookmarkStart w:id="138" w:name="gestion-des-appareils"/>
     <w:p>
       <w:pPr>
         <w:pStyle w:val="Heading3"/>
@@ -2327,18 +2395,18 @@
           <wp:inline>
             <wp:extent cx="5334000" cy="5440680"/>
             <wp:effectExtent b="0" l="0" r="0" t="0"/>
-            <wp:docPr descr="image 29" title="" id="134" name="Picture"/>
-            <a:graphic>
-              <a:graphicData uri="http://schemas.openxmlformats.org/drawingml/2006/picture">
-                <pic:pic>
-                  <pic:nvPicPr>
-                    <pic:cNvPr descr="D:/projet2/Td5/image/image%20(29).png" id="135" name="Picture"/>
-                    <pic:cNvPicPr>
-                      <a:picLocks noChangeArrowheads="1" noChangeAspect="1"/>
-                    </pic:cNvPicPr>
-                  </pic:nvPicPr>
-                  <pic:blipFill>
-                    <a:blip r:embed="rId133"/>
+            <wp:docPr descr="image 29" title="" id="133" name="Picture"/>
+            <a:graphic>
+              <a:graphicData uri="http://schemas.openxmlformats.org/drawingml/2006/picture">
+                <pic:pic>
+                  <pic:nvPicPr>
+                    <pic:cNvPr descr="D:/projet2/Td5/image/image%20(29).png" id="134" name="Picture"/>
+                    <pic:cNvPicPr>
+                      <a:picLocks noChangeArrowheads="1" noChangeAspect="1"/>
+                    </pic:cNvPicPr>
+                  </pic:nvPicPr>
+                  <pic:blipFill>
+                    <a:blip r:embed="rId132"/>
                     <a:stretch>
                       <a:fillRect/>
                     </a:stretch>
@@ -2372,18 +2440,18 @@
           <wp:inline>
             <wp:extent cx="5334000" cy="5578889"/>
             <wp:effectExtent b="0" l="0" r="0" t="0"/>
-            <wp:docPr descr="image 30" title="" id="137" name="Picture"/>
-            <a:graphic>
-              <a:graphicData uri="http://schemas.openxmlformats.org/drawingml/2006/picture">
-                <pic:pic>
-                  <pic:nvPicPr>
-                    <pic:cNvPr descr="D:/projet2/Td5/image/image%20(30).png" id="138" name="Picture"/>
-                    <pic:cNvPicPr>
-                      <a:picLocks noChangeArrowheads="1" noChangeAspect="1"/>
-                    </pic:cNvPicPr>
-                  </pic:nvPicPr>
-                  <pic:blipFill>
-                    <a:blip r:embed="rId136"/>
+            <wp:docPr descr="image 30" title="" id="136" name="Picture"/>
+            <a:graphic>
+              <a:graphicData uri="http://schemas.openxmlformats.org/drawingml/2006/picture">
+                <pic:pic>
+                  <pic:nvPicPr>
+                    <pic:cNvPr descr="D:/projet2/Td5/image/image%20(30).png" id="137" name="Picture"/>
+                    <pic:cNvPicPr>
+                      <a:picLocks noChangeArrowheads="1" noChangeAspect="1"/>
+                    </pic:cNvPicPr>
+                  </pic:nvPicPr>
+                  <pic:blipFill>
+                    <a:blip r:embed="rId135"/>
                     <a:stretch>
                       <a:fillRect/>
                     </a:stretch>
@@ -2410,8 +2478,8 @@
         </w:drawing>
       </w:r>
     </w:p>
-    <w:bookmarkEnd w:id="139"/>
-    <w:bookmarkStart w:id="146" w:name="paramètres-de-contrôle-et-automatisation"/>
+    <w:bookmarkEnd w:id="138"/>
+    <w:bookmarkStart w:id="145" w:name="paramètres-de-contrôle-et-automatisation"/>
     <w:p>
       <w:pPr>
         <w:pStyle w:val="Heading3"/>
@@ -2429,18 +2497,18 @@
           <wp:inline>
             <wp:extent cx="5334000" cy="5387188"/>
             <wp:effectExtent b="0" l="0" r="0" t="0"/>
-            <wp:docPr descr="image 31" title="" id="141" name="Picture"/>
-            <a:graphic>
-              <a:graphicData uri="http://schemas.openxmlformats.org/drawingml/2006/picture">
-                <pic:pic>
-                  <pic:nvPicPr>
-                    <pic:cNvPr descr="D:/projet2/Td5/image/image%20(31).png" id="142" name="Picture"/>
-                    <pic:cNvPicPr>
-                      <a:picLocks noChangeArrowheads="1" noChangeAspect="1"/>
-                    </pic:cNvPicPr>
-                  </pic:nvPicPr>
-                  <pic:blipFill>
-                    <a:blip r:embed="rId140"/>
+            <wp:docPr descr="image 31" title="" id="140" name="Picture"/>
+            <a:graphic>
+              <a:graphicData uri="http://schemas.openxmlformats.org/drawingml/2006/picture">
+                <pic:pic>
+                  <pic:nvPicPr>
+                    <pic:cNvPr descr="D:/projet2/Td5/image/image%20(31).png" id="141" name="Picture"/>
+                    <pic:cNvPicPr>
+                      <a:picLocks noChangeArrowheads="1" noChangeAspect="1"/>
+                    </pic:cNvPicPr>
+                  </pic:nvPicPr>
+                  <pic:blipFill>
+                    <a:blip r:embed="rId139"/>
                     <a:stretch>
                       <a:fillRect/>
                     </a:stretch>
@@ -2474,18 +2542,18 @@
           <wp:inline>
             <wp:extent cx="5334000" cy="5512058"/>
             <wp:effectExtent b="0" l="0" r="0" t="0"/>
-            <wp:docPr descr="image 32" title="" id="144" name="Picture"/>
-            <a:graphic>
-              <a:graphicData uri="http://schemas.openxmlformats.org/drawingml/2006/picture">
-                <pic:pic>
-                  <pic:nvPicPr>
-                    <pic:cNvPr descr="D:/projet2/Td5/image/image%20(32).png" id="145" name="Picture"/>
-                    <pic:cNvPicPr>
-                      <a:picLocks noChangeArrowheads="1" noChangeAspect="1"/>
-                    </pic:cNvPicPr>
-                  </pic:nvPicPr>
-                  <pic:blipFill>
-                    <a:blip r:embed="rId143"/>
+            <wp:docPr descr="image 32" title="" id="143" name="Picture"/>
+            <a:graphic>
+              <a:graphicData uri="http://schemas.openxmlformats.org/drawingml/2006/picture">
+                <pic:pic>
+                  <pic:nvPicPr>
+                    <pic:cNvPr descr="D:/projet2/Td5/image/image%20(32).png" id="144" name="Picture"/>
+                    <pic:cNvPicPr>
+                      <a:picLocks noChangeArrowheads="1" noChangeAspect="1"/>
+                    </pic:cNvPicPr>
+                  </pic:nvPicPr>
+                  <pic:blipFill>
+                    <a:blip r:embed="rId142"/>
                     <a:stretch>
                       <a:fillRect/>
                     </a:stretch>
@@ -2512,9 +2580,9 @@
         </w:drawing>
       </w:r>
     </w:p>
+    <w:bookmarkEnd w:id="145"/>
     <w:bookmarkEnd w:id="146"/>
-    <w:bookmarkEnd w:id="147"/>
-    <w:bookmarkStart w:id="183" w:name="X0a6c47c84a4c99257933f4294e3bf6b1e69a0f7"/>
+    <w:bookmarkStart w:id="182" w:name="X0a6c47c84a4c99257933f4294e3bf6b1e69a0f7"/>
     <w:p>
       <w:pPr>
         <w:pStyle w:val="Heading2"/>
@@ -2531,7 +2599,7 @@
         <w:t xml:space="preserve">Cette section intègre les paramètres détaillés des périphériques IoT.</w:t>
       </w:r>
     </w:p>
-    <w:bookmarkStart w:id="154" w:name="iot4"/>
+    <w:bookmarkStart w:id="153" w:name="iot4"/>
     <w:p>
       <w:pPr>
         <w:pStyle w:val="Heading3"/>
@@ -2549,18 +2617,18 @@
           <wp:inline>
             <wp:extent cx="5334000" cy="5356860"/>
             <wp:effectExtent b="0" l="0" r="0" t="0"/>
-            <wp:docPr descr="image 33" title="" id="149" name="Picture"/>
-            <a:graphic>
-              <a:graphicData uri="http://schemas.openxmlformats.org/drawingml/2006/picture">
-                <pic:pic>
-                  <pic:nvPicPr>
-                    <pic:cNvPr descr="D:/projet2/Td5/image/image%20(33).png" id="150" name="Picture"/>
-                    <pic:cNvPicPr>
-                      <a:picLocks noChangeArrowheads="1" noChangeAspect="1"/>
-                    </pic:cNvPicPr>
-                  </pic:nvPicPr>
-                  <pic:blipFill>
-                    <a:blip r:embed="rId148"/>
+            <wp:docPr descr="image 33" title="" id="148" name="Picture"/>
+            <a:graphic>
+              <a:graphicData uri="http://schemas.openxmlformats.org/drawingml/2006/picture">
+                <pic:pic>
+                  <pic:nvPicPr>
+                    <pic:cNvPr descr="D:/projet2/Td5/image/image%20(33).png" id="149" name="Picture"/>
+                    <pic:cNvPicPr>
+                      <a:picLocks noChangeArrowheads="1" noChangeAspect="1"/>
+                    </pic:cNvPicPr>
+                  </pic:nvPicPr>
+                  <pic:blipFill>
+                    <a:blip r:embed="rId147"/>
                     <a:stretch>
                       <a:fillRect/>
                     </a:stretch>
@@ -2594,18 +2662,18 @@
           <wp:inline>
             <wp:extent cx="5334000" cy="5425702"/>
             <wp:effectExtent b="0" l="0" r="0" t="0"/>
-            <wp:docPr descr="image 34" title="" id="152" name="Picture"/>
-            <a:graphic>
-              <a:graphicData uri="http://schemas.openxmlformats.org/drawingml/2006/picture">
-                <pic:pic>
-                  <pic:nvPicPr>
-                    <pic:cNvPr descr="D:/projet2/Td5/image/image%20(34).png" id="153" name="Picture"/>
-                    <pic:cNvPicPr>
-                      <a:picLocks noChangeArrowheads="1" noChangeAspect="1"/>
-                    </pic:cNvPicPr>
-                  </pic:nvPicPr>
-                  <pic:blipFill>
-                    <a:blip r:embed="rId151"/>
+            <wp:docPr descr="image 34" title="" id="151" name="Picture"/>
+            <a:graphic>
+              <a:graphicData uri="http://schemas.openxmlformats.org/drawingml/2006/picture">
+                <pic:pic>
+                  <pic:nvPicPr>
+                    <pic:cNvPr descr="D:/projet2/Td5/image/image%20(34).png" id="152" name="Picture"/>
+                    <pic:cNvPicPr>
+                      <a:picLocks noChangeArrowheads="1" noChangeAspect="1"/>
+                    </pic:cNvPicPr>
+                  </pic:nvPicPr>
+                  <pic:blipFill>
+                    <a:blip r:embed="rId150"/>
                     <a:stretch>
                       <a:fillRect/>
                     </a:stretch>
@@ -2632,8 +2700,8 @@
         </w:drawing>
       </w:r>
     </w:p>
-    <w:bookmarkEnd w:id="154"/>
-    <w:bookmarkStart w:id="161" w:name="iot5"/>
+    <w:bookmarkEnd w:id="153"/>
+    <w:bookmarkStart w:id="160" w:name="iot5"/>
     <w:p>
       <w:pPr>
         <w:pStyle w:val="Heading3"/>
@@ -2651,18 +2719,18 @@
           <wp:inline>
             <wp:extent cx="5334000" cy="5041828"/>
             <wp:effectExtent b="0" l="0" r="0" t="0"/>
-            <wp:docPr descr="image 35" title="" id="156" name="Picture"/>
-            <a:graphic>
-              <a:graphicData uri="http://schemas.openxmlformats.org/drawingml/2006/picture">
-                <pic:pic>
-                  <pic:nvPicPr>
-                    <pic:cNvPr descr="D:/projet2/Td5/image/image%20(35).png" id="157" name="Picture"/>
-                    <pic:cNvPicPr>
-                      <a:picLocks noChangeArrowheads="1" noChangeAspect="1"/>
-                    </pic:cNvPicPr>
-                  </pic:nvPicPr>
-                  <pic:blipFill>
-                    <a:blip r:embed="rId155"/>
+            <wp:docPr descr="image 35" title="" id="155" name="Picture"/>
+            <a:graphic>
+              <a:graphicData uri="http://schemas.openxmlformats.org/drawingml/2006/picture">
+                <pic:pic>
+                  <pic:nvPicPr>
+                    <pic:cNvPr descr="D:/projet2/Td5/image/image%20(35).png" id="156" name="Picture"/>
+                    <pic:cNvPicPr>
+                      <a:picLocks noChangeArrowheads="1" noChangeAspect="1"/>
+                    </pic:cNvPicPr>
+                  </pic:nvPicPr>
+                  <pic:blipFill>
+                    <a:blip r:embed="rId154"/>
                     <a:stretch>
                       <a:fillRect/>
                     </a:stretch>
@@ -2696,18 +2764,18 @@
           <wp:inline>
             <wp:extent cx="5334000" cy="5433629"/>
             <wp:effectExtent b="0" l="0" r="0" t="0"/>
-            <wp:docPr descr="image 36" title="" id="159" name="Picture"/>
-            <a:graphic>
-              <a:graphicData uri="http://schemas.openxmlformats.org/drawingml/2006/picture">
-                <pic:pic>
-                  <pic:nvPicPr>
-                    <pic:cNvPr descr="D:/projet2/Td5/image/image%20(36).png" id="160" name="Picture"/>
-                    <pic:cNvPicPr>
-                      <a:picLocks noChangeArrowheads="1" noChangeAspect="1"/>
-                    </pic:cNvPicPr>
-                  </pic:nvPicPr>
-                  <pic:blipFill>
-                    <a:blip r:embed="rId158"/>
+            <wp:docPr descr="image 36" title="" id="158" name="Picture"/>
+            <a:graphic>
+              <a:graphicData uri="http://schemas.openxmlformats.org/drawingml/2006/picture">
+                <pic:pic>
+                  <pic:nvPicPr>
+                    <pic:cNvPr descr="D:/projet2/Td5/image/image%20(36).png" id="159" name="Picture"/>
+                    <pic:cNvPicPr>
+                      <a:picLocks noChangeArrowheads="1" noChangeAspect="1"/>
+                    </pic:cNvPicPr>
+                  </pic:nvPicPr>
+                  <pic:blipFill>
+                    <a:blip r:embed="rId157"/>
                     <a:stretch>
                       <a:fillRect/>
                     </a:stretch>
@@ -2734,8 +2802,8 @@
         </w:drawing>
       </w:r>
     </w:p>
-    <w:bookmarkEnd w:id="161"/>
-    <w:bookmarkStart w:id="168" w:name="iot6"/>
+    <w:bookmarkEnd w:id="160"/>
+    <w:bookmarkStart w:id="167" w:name="iot6"/>
     <w:p>
       <w:pPr>
         <w:pStyle w:val="Heading3"/>
@@ -2753,18 +2821,18 @@
           <wp:inline>
             <wp:extent cx="5334000" cy="5186908"/>
             <wp:effectExtent b="0" l="0" r="0" t="0"/>
-            <wp:docPr descr="image 37" title="" id="163" name="Picture"/>
-            <a:graphic>
-              <a:graphicData uri="http://schemas.openxmlformats.org/drawingml/2006/picture">
-                <pic:pic>
-                  <pic:nvPicPr>
-                    <pic:cNvPr descr="D:/projet2/Td5/image/image%20(37).png" id="164" name="Picture"/>
-                    <pic:cNvPicPr>
-                      <a:picLocks noChangeArrowheads="1" noChangeAspect="1"/>
-                    </pic:cNvPicPr>
-                  </pic:nvPicPr>
-                  <pic:blipFill>
-                    <a:blip r:embed="rId162"/>
+            <wp:docPr descr="image 37" title="" id="162" name="Picture"/>
+            <a:graphic>
+              <a:graphicData uri="http://schemas.openxmlformats.org/drawingml/2006/picture">
+                <pic:pic>
+                  <pic:nvPicPr>
+                    <pic:cNvPr descr="D:/projet2/Td5/image/image%20(37).png" id="163" name="Picture"/>
+                    <pic:cNvPicPr>
+                      <a:picLocks noChangeArrowheads="1" noChangeAspect="1"/>
+                    </pic:cNvPicPr>
+                  </pic:nvPicPr>
+                  <pic:blipFill>
+                    <a:blip r:embed="rId161"/>
                     <a:stretch>
                       <a:fillRect/>
                     </a:stretch>
@@ -2798,18 +2866,18 @@
           <wp:inline>
             <wp:extent cx="5334000" cy="5410091"/>
             <wp:effectExtent b="0" l="0" r="0" t="0"/>
-            <wp:docPr descr="image 38" title="" id="166" name="Picture"/>
-            <a:graphic>
-              <a:graphicData uri="http://schemas.openxmlformats.org/drawingml/2006/picture">
-                <pic:pic>
-                  <pic:nvPicPr>
-                    <pic:cNvPr descr="D:/projet2/Td5/image/image%20(38).png" id="167" name="Picture"/>
-                    <pic:cNvPicPr>
-                      <a:picLocks noChangeArrowheads="1" noChangeAspect="1"/>
-                    </pic:cNvPicPr>
-                  </pic:nvPicPr>
-                  <pic:blipFill>
-                    <a:blip r:embed="rId165"/>
+            <wp:docPr descr="image 38" title="" id="165" name="Picture"/>
+            <a:graphic>
+              <a:graphicData uri="http://schemas.openxmlformats.org/drawingml/2006/picture">
+                <pic:pic>
+                  <pic:nvPicPr>
+                    <pic:cNvPr descr="D:/projet2/Td5/image/image%20(38).png" id="166" name="Picture"/>
+                    <pic:cNvPicPr>
+                      <a:picLocks noChangeArrowheads="1" noChangeAspect="1"/>
+                    </pic:cNvPicPr>
+                  </pic:nvPicPr>
+                  <pic:blipFill>
+                    <a:blip r:embed="rId164"/>
                     <a:stretch>
                       <a:fillRect/>
                     </a:stretch>
@@ -2836,8 +2904,8 @@
         </w:drawing>
       </w:r>
     </w:p>
-    <w:bookmarkEnd w:id="168"/>
-    <w:bookmarkStart w:id="175" w:name="iot7"/>
+    <w:bookmarkEnd w:id="167"/>
+    <w:bookmarkStart w:id="174" w:name="iot7"/>
     <w:p>
       <w:pPr>
         <w:pStyle w:val="Heading3"/>
@@ -2855,18 +2923,18 @@
           <wp:inline>
             <wp:extent cx="5334000" cy="5326314"/>
             <wp:effectExtent b="0" l="0" r="0" t="0"/>
-            <wp:docPr descr="image 39" title="" id="170" name="Picture"/>
-            <a:graphic>
-              <a:graphicData uri="http://schemas.openxmlformats.org/drawingml/2006/picture">
-                <pic:pic>
-                  <pic:nvPicPr>
-                    <pic:cNvPr descr="D:/projet2/Td5/image/image%20(39).png" id="171" name="Picture"/>
-                    <pic:cNvPicPr>
-                      <a:picLocks noChangeArrowheads="1" noChangeAspect="1"/>
-                    </pic:cNvPicPr>
-                  </pic:nvPicPr>
-                  <pic:blipFill>
-                    <a:blip r:embed="rId169"/>
+            <wp:docPr descr="image 39" title="" id="169" name="Picture"/>
+            <a:graphic>
+              <a:graphicData uri="http://schemas.openxmlformats.org/drawingml/2006/picture">
+                <pic:pic>
+                  <pic:nvPicPr>
+                    <pic:cNvPr descr="D:/projet2/Td5/image/image%20(39).png" id="170" name="Picture"/>
+                    <pic:cNvPicPr>
+                      <a:picLocks noChangeArrowheads="1" noChangeAspect="1"/>
+                    </pic:cNvPicPr>
+                  </pic:nvPicPr>
+                  <pic:blipFill>
+                    <a:blip r:embed="rId168"/>
                     <a:stretch>
                       <a:fillRect/>
                     </a:stretch>
@@ -2900,18 +2968,18 @@
           <wp:inline>
             <wp:extent cx="5334000" cy="5520340"/>
             <wp:effectExtent b="0" l="0" r="0" t="0"/>
-            <wp:docPr descr="image 40" title="" id="173" name="Picture"/>
-            <a:graphic>
-              <a:graphicData uri="http://schemas.openxmlformats.org/drawingml/2006/picture">
-                <pic:pic>
-                  <pic:nvPicPr>
-                    <pic:cNvPr descr="D:/projet2/Td5/image/image%20(40).png" id="174" name="Picture"/>
-                    <pic:cNvPicPr>
-                      <a:picLocks noChangeArrowheads="1" noChangeAspect="1"/>
-                    </pic:cNvPicPr>
-                  </pic:nvPicPr>
-                  <pic:blipFill>
-                    <a:blip r:embed="rId172"/>
+            <wp:docPr descr="image 40" title="" id="172" name="Picture"/>
+            <a:graphic>
+              <a:graphicData uri="http://schemas.openxmlformats.org/drawingml/2006/picture">
+                <pic:pic>
+                  <pic:nvPicPr>
+                    <pic:cNvPr descr="D:/projet2/Td5/image/image%20(40).png" id="173" name="Picture"/>
+                    <pic:cNvPicPr>
+                      <a:picLocks noChangeArrowheads="1" noChangeAspect="1"/>
+                    </pic:cNvPicPr>
+                  </pic:nvPicPr>
+                  <pic:blipFill>
+                    <a:blip r:embed="rId171"/>
                     <a:stretch>
                       <a:fillRect/>
                     </a:stretch>
@@ -2938,8 +3006,8 @@
         </w:drawing>
       </w:r>
     </w:p>
-    <w:bookmarkEnd w:id="175"/>
-    <w:bookmarkStart w:id="182" w:name="iot9"/>
+    <w:bookmarkEnd w:id="174"/>
+    <w:bookmarkStart w:id="181" w:name="iot9"/>
     <w:p>
       <w:pPr>
         <w:pStyle w:val="Heading3"/>
@@ -2957,18 +3025,18 @@
           <wp:inline>
             <wp:extent cx="5334000" cy="5364611"/>
             <wp:effectExtent b="0" l="0" r="0" t="0"/>
-            <wp:docPr descr="image 41" title="" id="177" name="Picture"/>
-            <a:graphic>
-              <a:graphicData uri="http://schemas.openxmlformats.org/drawingml/2006/picture">
-                <pic:pic>
-                  <pic:nvPicPr>
-                    <pic:cNvPr descr="D:/projet2/Td5/image/image%20(41).png" id="178" name="Picture"/>
-                    <pic:cNvPicPr>
-                      <a:picLocks noChangeArrowheads="1" noChangeAspect="1"/>
-                    </pic:cNvPicPr>
-                  </pic:nvPicPr>
-                  <pic:blipFill>
-                    <a:blip r:embed="rId176"/>
+            <wp:docPr descr="image 41" title="" id="176" name="Picture"/>
+            <a:graphic>
+              <a:graphicData uri="http://schemas.openxmlformats.org/drawingml/2006/picture">
+                <pic:pic>
+                  <pic:nvPicPr>
+                    <pic:cNvPr descr="D:/projet2/Td5/image/image%20(41).png" id="177" name="Picture"/>
+                    <pic:cNvPicPr>
+                      <a:picLocks noChangeArrowheads="1" noChangeAspect="1"/>
+                    </pic:cNvPicPr>
+                  </pic:nvPicPr>
+                  <pic:blipFill>
+                    <a:blip r:embed="rId175"/>
                     <a:stretch>
                       <a:fillRect/>
                     </a:stretch>
@@ -3002,18 +3070,18 @@
           <wp:inline>
             <wp:extent cx="5334000" cy="5527260"/>
             <wp:effectExtent b="0" l="0" r="0" t="0"/>
-            <wp:docPr descr="image 42" title="" id="180" name="Picture"/>
-            <a:graphic>
-              <a:graphicData uri="http://schemas.openxmlformats.org/drawingml/2006/picture">
-                <pic:pic>
-                  <pic:nvPicPr>
-                    <pic:cNvPr descr="D:/projet2/Td5/image/image%20(42).png" id="181" name="Picture"/>
-                    <pic:cNvPicPr>
-                      <a:picLocks noChangeArrowheads="1" noChangeAspect="1"/>
-                    </pic:cNvPicPr>
-                  </pic:nvPicPr>
-                  <pic:blipFill>
-                    <a:blip r:embed="rId179"/>
+            <wp:docPr descr="image 42" title="" id="179" name="Picture"/>
+            <a:graphic>
+              <a:graphicData uri="http://schemas.openxmlformats.org/drawingml/2006/picture">
+                <pic:pic>
+                  <pic:nvPicPr>
+                    <pic:cNvPr descr="D:/projet2/Td5/image/image%20(42).png" id="180" name="Picture"/>
+                    <pic:cNvPicPr>
+                      <a:picLocks noChangeArrowheads="1" noChangeAspect="1"/>
+                    </pic:cNvPicPr>
+                  </pic:nvPicPr>
+                  <pic:blipFill>
+                    <a:blip r:embed="rId178"/>
                     <a:stretch>
                       <a:fillRect/>
                     </a:stretch>
@@ -3040,9 +3108,9 @@
         </w:drawing>
       </w:r>
     </w:p>
+    <w:bookmarkEnd w:id="181"/>
     <w:bookmarkEnd w:id="182"/>
-    <w:bookmarkEnd w:id="183"/>
-    <w:bookmarkStart w:id="228" w:name="optimisation-du-réseau"/>
+    <w:bookmarkStart w:id="227" w:name="optimisation-du-réseau"/>
     <w:p>
       <w:pPr>
         <w:pStyle w:val="Heading2"/>
@@ -3075,7 +3143,7 @@
         <w:t xml:space="preserve">et propose des améliorations.</w:t>
       </w:r>
     </w:p>
-    <w:bookmarkStart w:id="187" w:name="configuration-du-serveur-iot"/>
+    <w:bookmarkStart w:id="186" w:name="configuration-du-serveur-iot"/>
     <w:p>
       <w:pPr>
         <w:pStyle w:val="Heading3"/>
@@ -3093,18 +3161,18 @@
           <wp:inline>
             <wp:extent cx="5334000" cy="5434205"/>
             <wp:effectExtent b="0" l="0" r="0" t="0"/>
-            <wp:docPr descr="image 43" title="" id="185" name="Picture"/>
-            <a:graphic>
-              <a:graphicData uri="http://schemas.openxmlformats.org/drawingml/2006/picture">
-                <pic:pic>
-                  <pic:nvPicPr>
-                    <pic:cNvPr descr="D:/projet2/Td5/image/image%20(43).png" id="186" name="Picture"/>
-                    <pic:cNvPicPr>
-                      <a:picLocks noChangeArrowheads="1" noChangeAspect="1"/>
-                    </pic:cNvPicPr>
-                  </pic:nvPicPr>
-                  <pic:blipFill>
-                    <a:blip r:embed="rId184"/>
+            <wp:docPr descr="image 43" title="" id="184" name="Picture"/>
+            <a:graphic>
+              <a:graphicData uri="http://schemas.openxmlformats.org/drawingml/2006/picture">
+                <pic:pic>
+                  <pic:nvPicPr>
+                    <pic:cNvPr descr="D:/projet2/Td5/image/image%20(43).png" id="185" name="Picture"/>
+                    <pic:cNvPicPr>
+                      <a:picLocks noChangeArrowheads="1" noChangeAspect="1"/>
+                    </pic:cNvPicPr>
+                  </pic:nvPicPr>
+                  <pic:blipFill>
+                    <a:blip r:embed="rId183"/>
                     <a:stretch>
                       <a:fillRect/>
                     </a:stretch>
@@ -3139,8 +3207,8 @@
         <w:t xml:space="preserve">image 43</w:t>
       </w:r>
     </w:p>
-    <w:bookmarkEnd w:id="187"/>
-    <w:bookmarkStart w:id="194" w:name="vérification-des-adresses-ip"/>
+    <w:bookmarkEnd w:id="186"/>
+    <w:bookmarkStart w:id="193" w:name="vérification-des-adresses-ip"/>
     <w:p>
       <w:pPr>
         <w:pStyle w:val="Heading3"/>
@@ -3158,18 +3226,18 @@
           <wp:inline>
             <wp:extent cx="5334000" cy="5418060"/>
             <wp:effectExtent b="0" l="0" r="0" t="0"/>
-            <wp:docPr descr="image 44" title="" id="189" name="Picture"/>
-            <a:graphic>
-              <a:graphicData uri="http://schemas.openxmlformats.org/drawingml/2006/picture">
-                <pic:pic>
-                  <pic:nvPicPr>
-                    <pic:cNvPr descr="D:/projet2/Td5/image/image%20(44).png" id="190" name="Picture"/>
-                    <pic:cNvPicPr>
-                      <a:picLocks noChangeArrowheads="1" noChangeAspect="1"/>
-                    </pic:cNvPicPr>
-                  </pic:nvPicPr>
-                  <pic:blipFill>
-                    <a:blip r:embed="rId188"/>
+            <wp:docPr descr="image 44" title="" id="188" name="Picture"/>
+            <a:graphic>
+              <a:graphicData uri="http://schemas.openxmlformats.org/drawingml/2006/picture">
+                <pic:pic>
+                  <pic:nvPicPr>
+                    <pic:cNvPr descr="D:/projet2/Td5/image/image%20(44).png" id="189" name="Picture"/>
+                    <pic:cNvPicPr>
+                      <a:picLocks noChangeArrowheads="1" noChangeAspect="1"/>
+                    </pic:cNvPicPr>
+                  </pic:nvPicPr>
+                  <pic:blipFill>
+                    <a:blip r:embed="rId187"/>
                     <a:stretch>
                       <a:fillRect/>
                     </a:stretch>
@@ -3203,18 +3271,18 @@
           <wp:inline>
             <wp:extent cx="5334000" cy="4959178"/>
             <wp:effectExtent b="0" l="0" r="0" t="0"/>
-            <wp:docPr descr="image 45" title="" id="192" name="Picture"/>
-            <a:graphic>
-              <a:graphicData uri="http://schemas.openxmlformats.org/drawingml/2006/picture">
-                <pic:pic>
-                  <pic:nvPicPr>
-                    <pic:cNvPr descr="D:/projet2/Td5/image/image%20(45).png" id="193" name="Picture"/>
-                    <pic:cNvPicPr>
-                      <a:picLocks noChangeArrowheads="1" noChangeAspect="1"/>
-                    </pic:cNvPicPr>
-                  </pic:nvPicPr>
-                  <pic:blipFill>
-                    <a:blip r:embed="rId191"/>
+            <wp:docPr descr="image 45" title="" id="191" name="Picture"/>
+            <a:graphic>
+              <a:graphicData uri="http://schemas.openxmlformats.org/drawingml/2006/picture">
+                <pic:pic>
+                  <pic:nvPicPr>
+                    <pic:cNvPr descr="D:/projet2/Td5/image/image%20(45).png" id="192" name="Picture"/>
+                    <pic:cNvPicPr>
+                      <a:picLocks noChangeArrowheads="1" noChangeAspect="1"/>
+                    </pic:cNvPicPr>
+                  </pic:nvPicPr>
+                  <pic:blipFill>
+                    <a:blip r:embed="rId190"/>
                     <a:stretch>
                       <a:fillRect/>
                     </a:stretch>
@@ -3241,8 +3309,8 @@
         </w:drawing>
       </w:r>
     </w:p>
-    <w:bookmarkEnd w:id="194"/>
-    <w:bookmarkStart w:id="201" w:name="analyse-des-performances-réseau"/>
+    <w:bookmarkEnd w:id="193"/>
+    <w:bookmarkStart w:id="200" w:name="analyse-des-performances-réseau"/>
     <w:p>
       <w:pPr>
         <w:pStyle w:val="Heading3"/>
@@ -3260,18 +3328,18 @@
           <wp:inline>
             <wp:extent cx="5334000" cy="5495403"/>
             <wp:effectExtent b="0" l="0" r="0" t="0"/>
-            <wp:docPr descr="image 46" title="" id="196" name="Picture"/>
-            <a:graphic>
-              <a:graphicData uri="http://schemas.openxmlformats.org/drawingml/2006/picture">
-                <pic:pic>
-                  <pic:nvPicPr>
-                    <pic:cNvPr descr="D:/projet2/Td5/image/image%20(46).png" id="197" name="Picture"/>
-                    <pic:cNvPicPr>
-                      <a:picLocks noChangeArrowheads="1" noChangeAspect="1"/>
-                    </pic:cNvPicPr>
-                  </pic:nvPicPr>
-                  <pic:blipFill>
-                    <a:blip r:embed="rId195"/>
+            <wp:docPr descr="image 46" title="" id="195" name="Picture"/>
+            <a:graphic>
+              <a:graphicData uri="http://schemas.openxmlformats.org/drawingml/2006/picture">
+                <pic:pic>
+                  <pic:nvPicPr>
+                    <pic:cNvPr descr="D:/projet2/Td5/image/image%20(46).png" id="196" name="Picture"/>
+                    <pic:cNvPicPr>
+                      <a:picLocks noChangeArrowheads="1" noChangeAspect="1"/>
+                    </pic:cNvPicPr>
+                  </pic:nvPicPr>
+                  <pic:blipFill>
+                    <a:blip r:embed="rId194"/>
                     <a:stretch>
                       <a:fillRect/>
                     </a:stretch>
@@ -3305,18 +3373,18 @@
           <wp:inline>
             <wp:extent cx="5334000" cy="5543328"/>
             <wp:effectExtent b="0" l="0" r="0" t="0"/>
-            <wp:docPr descr="image 47" title="" id="199" name="Picture"/>
-            <a:graphic>
-              <a:graphicData uri="http://schemas.openxmlformats.org/drawingml/2006/picture">
-                <pic:pic>
-                  <pic:nvPicPr>
-                    <pic:cNvPr descr="D:/projet2/Td5/image/image%20(47).png" id="200" name="Picture"/>
-                    <pic:cNvPicPr>
-                      <a:picLocks noChangeArrowheads="1" noChangeAspect="1"/>
-                    </pic:cNvPicPr>
-                  </pic:nvPicPr>
-                  <pic:blipFill>
-                    <a:blip r:embed="rId198"/>
+            <wp:docPr descr="image 47" title="" id="198" name="Picture"/>
+            <a:graphic>
+              <a:graphicData uri="http://schemas.openxmlformats.org/drawingml/2006/picture">
+                <pic:pic>
+                  <pic:nvPicPr>
+                    <pic:cNvPr descr="D:/projet2/Td5/image/image%20(47).png" id="199" name="Picture"/>
+                    <pic:cNvPicPr>
+                      <a:picLocks noChangeArrowheads="1" noChangeAspect="1"/>
+                    </pic:cNvPicPr>
+                  </pic:nvPicPr>
+                  <pic:blipFill>
+                    <a:blip r:embed="rId197"/>
                     <a:stretch>
                       <a:fillRect/>
                     </a:stretch>
@@ -3343,8 +3411,8 @@
         </w:drawing>
       </w:r>
     </w:p>
-    <w:bookmarkEnd w:id="201"/>
-    <w:bookmarkStart w:id="208" w:name="tests-complémentaires"/>
+    <w:bookmarkEnd w:id="200"/>
+    <w:bookmarkStart w:id="207" w:name="tests-complémentaires"/>
     <w:p>
       <w:pPr>
         <w:pStyle w:val="Heading3"/>
@@ -3362,18 +3430,18 @@
           <wp:inline>
             <wp:extent cx="5334000" cy="5417107"/>
             <wp:effectExtent b="0" l="0" r="0" t="0"/>
-            <wp:docPr descr="image 48" title="" id="203" name="Picture"/>
-            <a:graphic>
-              <a:graphicData uri="http://schemas.openxmlformats.org/drawingml/2006/picture">
-                <pic:pic>
-                  <pic:nvPicPr>
-                    <pic:cNvPr descr="D:/projet2/Td5/image/image%20(48).png" id="204" name="Picture"/>
-                    <pic:cNvPicPr>
-                      <a:picLocks noChangeArrowheads="1" noChangeAspect="1"/>
-                    </pic:cNvPicPr>
-                  </pic:nvPicPr>
-                  <pic:blipFill>
-                    <a:blip r:embed="rId202"/>
+            <wp:docPr descr="image 48" title="" id="202" name="Picture"/>
+            <a:graphic>
+              <a:graphicData uri="http://schemas.openxmlformats.org/drawingml/2006/picture">
+                <pic:pic>
+                  <pic:nvPicPr>
+                    <pic:cNvPr descr="D:/projet2/Td5/image/image%20(48).png" id="203" name="Picture"/>
+                    <pic:cNvPicPr>
+                      <a:picLocks noChangeArrowheads="1" noChangeAspect="1"/>
+                    </pic:cNvPicPr>
+                  </pic:nvPicPr>
+                  <pic:blipFill>
+                    <a:blip r:embed="rId201"/>
                     <a:stretch>
                       <a:fillRect/>
                     </a:stretch>
@@ -3407,18 +3475,18 @@
           <wp:inline>
             <wp:extent cx="5334000" cy="5432218"/>
             <wp:effectExtent b="0" l="0" r="0" t="0"/>
-            <wp:docPr descr="image 49" title="" id="206" name="Picture"/>
-            <a:graphic>
-              <a:graphicData uri="http://schemas.openxmlformats.org/drawingml/2006/picture">
-                <pic:pic>
-                  <pic:nvPicPr>
-                    <pic:cNvPr descr="D:/projet2/Td5/image/image%20(49).png" id="207" name="Picture"/>
-                    <pic:cNvPicPr>
-                      <a:picLocks noChangeArrowheads="1" noChangeAspect="1"/>
-                    </pic:cNvPicPr>
-                  </pic:nvPicPr>
-                  <pic:blipFill>
-                    <a:blip r:embed="rId205"/>
+            <wp:docPr descr="image 49" title="" id="205" name="Picture"/>
+            <a:graphic>
+              <a:graphicData uri="http://schemas.openxmlformats.org/drawingml/2006/picture">
+                <pic:pic>
+                  <pic:nvPicPr>
+                    <pic:cNvPr descr="D:/projet2/Td5/image/image%20(49).png" id="206" name="Picture"/>
+                    <pic:cNvPicPr>
+                      <a:picLocks noChangeArrowheads="1" noChangeAspect="1"/>
+                    </pic:cNvPicPr>
+                  </pic:nvPicPr>
+                  <pic:blipFill>
+                    <a:blip r:embed="rId204"/>
                     <a:stretch>
                       <a:fillRect/>
                     </a:stretch>
@@ -3445,8 +3513,8 @@
         </w:drawing>
       </w:r>
     </w:p>
-    <w:bookmarkEnd w:id="208"/>
-    <w:bookmarkStart w:id="227" w:name="finalisation-des-tests-et-ajustements"/>
+    <w:bookmarkEnd w:id="207"/>
+    <w:bookmarkStart w:id="226" w:name="finalisation-des-tests-et-ajustements"/>
     <w:p>
       <w:pPr>
         <w:pStyle w:val="Heading3"/>
@@ -3464,18 +3532,18 @@
           <wp:inline>
             <wp:extent cx="5334000" cy="2927242"/>
             <wp:effectExtent b="0" l="0" r="0" t="0"/>
-            <wp:docPr descr="image 50" title="" id="210" name="Picture"/>
-            <a:graphic>
-              <a:graphicData uri="http://schemas.openxmlformats.org/drawingml/2006/picture">
-                <pic:pic>
-                  <pic:nvPicPr>
-                    <pic:cNvPr descr="D:/projet2/Td5/image/image%20(50).png" id="211" name="Picture"/>
-                    <pic:cNvPicPr>
-                      <a:picLocks noChangeArrowheads="1" noChangeAspect="1"/>
-                    </pic:cNvPicPr>
-                  </pic:nvPicPr>
-                  <pic:blipFill>
-                    <a:blip r:embed="rId209"/>
+            <wp:docPr descr="image 50" title="" id="209" name="Picture"/>
+            <a:graphic>
+              <a:graphicData uri="http://schemas.openxmlformats.org/drawingml/2006/picture">
+                <pic:pic>
+                  <pic:nvPicPr>
+                    <pic:cNvPr descr="D:/projet2/Td5/image/image%20(50).png" id="210" name="Picture"/>
+                    <pic:cNvPicPr>
+                      <a:picLocks noChangeArrowheads="1" noChangeAspect="1"/>
+                    </pic:cNvPicPr>
+                  </pic:nvPicPr>
+                  <pic:blipFill>
+                    <a:blip r:embed="rId208"/>
                     <a:stretch>
                       <a:fillRect/>
                     </a:stretch>
@@ -3509,18 +3577,18 @@
           <wp:inline>
             <wp:extent cx="5334000" cy="5203715"/>
             <wp:effectExtent b="0" l="0" r="0" t="0"/>
-            <wp:docPr descr="image 51" title="" id="213" name="Picture"/>
-            <a:graphic>
-              <a:graphicData uri="http://schemas.openxmlformats.org/drawingml/2006/picture">
-                <pic:pic>
-                  <pic:nvPicPr>
-                    <pic:cNvPr descr="D:/projet2/Td5/image/image%20(51).png" id="214" name="Picture"/>
-                    <pic:cNvPicPr>
-                      <a:picLocks noChangeArrowheads="1" noChangeAspect="1"/>
-                    </pic:cNvPicPr>
-                  </pic:nvPicPr>
-                  <pic:blipFill>
-                    <a:blip r:embed="rId212"/>
+            <wp:docPr descr="image 51" title="" id="212" name="Picture"/>
+            <a:graphic>
+              <a:graphicData uri="http://schemas.openxmlformats.org/drawingml/2006/picture">
+                <pic:pic>
+                  <pic:nvPicPr>
+                    <pic:cNvPr descr="D:/projet2/Td5/image/image%20(51).png" id="213" name="Picture"/>
+                    <pic:cNvPicPr>
+                      <a:picLocks noChangeArrowheads="1" noChangeAspect="1"/>
+                    </pic:cNvPicPr>
+                  </pic:nvPicPr>
+                  <pic:blipFill>
+                    <a:blip r:embed="rId211"/>
                     <a:stretch>
                       <a:fillRect/>
                     </a:stretch>
@@ -3554,18 +3622,18 @@
           <wp:inline>
             <wp:extent cx="5334000" cy="5494248"/>
             <wp:effectExtent b="0" l="0" r="0" t="0"/>
-            <wp:docPr descr="image 52" title="" id="216" name="Picture"/>
-            <a:graphic>
-              <a:graphicData uri="http://schemas.openxmlformats.org/drawingml/2006/picture">
-                <pic:pic>
-                  <pic:nvPicPr>
-                    <pic:cNvPr descr="D:/projet2/Td5/image/image%20(52).png" id="217" name="Picture"/>
-                    <pic:cNvPicPr>
-                      <a:picLocks noChangeArrowheads="1" noChangeAspect="1"/>
-                    </pic:cNvPicPr>
-                  </pic:nvPicPr>
-                  <pic:blipFill>
-                    <a:blip r:embed="rId215"/>
+            <wp:docPr descr="image 52" title="" id="215" name="Picture"/>
+            <a:graphic>
+              <a:graphicData uri="http://schemas.openxmlformats.org/drawingml/2006/picture">
+                <pic:pic>
+                  <pic:nvPicPr>
+                    <pic:cNvPr descr="D:/projet2/Td5/image/image%20(52).png" id="216" name="Picture"/>
+                    <pic:cNvPicPr>
+                      <a:picLocks noChangeArrowheads="1" noChangeAspect="1"/>
+                    </pic:cNvPicPr>
+                  </pic:nvPicPr>
+                  <pic:blipFill>
+                    <a:blip r:embed="rId214"/>
                     <a:stretch>
                       <a:fillRect/>
                     </a:stretch>
@@ -3599,18 +3667,18 @@
           <wp:inline>
             <wp:extent cx="5334000" cy="4185053"/>
             <wp:effectExtent b="0" l="0" r="0" t="0"/>
-            <wp:docPr descr="image 53" title="" id="219" name="Picture"/>
-            <a:graphic>
-              <a:graphicData uri="http://schemas.openxmlformats.org/drawingml/2006/picture">
-                <pic:pic>
-                  <pic:nvPicPr>
-                    <pic:cNvPr descr="D:/projet2/Td5/image/image%20(53).png" id="220" name="Picture"/>
-                    <pic:cNvPicPr>
-                      <a:picLocks noChangeArrowheads="1" noChangeAspect="1"/>
-                    </pic:cNvPicPr>
-                  </pic:nvPicPr>
-                  <pic:blipFill>
-                    <a:blip r:embed="rId218"/>
+            <wp:docPr descr="image 53" title="" id="218" name="Picture"/>
+            <a:graphic>
+              <a:graphicData uri="http://schemas.openxmlformats.org/drawingml/2006/picture">
+                <pic:pic>
+                  <pic:nvPicPr>
+                    <pic:cNvPr descr="D:/projet2/Td5/image/image%20(53).png" id="219" name="Picture"/>
+                    <pic:cNvPicPr>
+                      <a:picLocks noChangeArrowheads="1" noChangeAspect="1"/>
+                    </pic:cNvPicPr>
+                  </pic:nvPicPr>
+                  <pic:blipFill>
+                    <a:blip r:embed="rId217"/>
                     <a:stretch>
                       <a:fillRect/>
                     </a:stretch>
@@ -3646,18 +3714,18 @@
           <wp:inline>
             <wp:extent cx="5334000" cy="5216683"/>
             <wp:effectExtent b="0" l="0" r="0" t="0"/>
-            <wp:docPr descr="image 55" title="" id="222" name="Picture"/>
-            <a:graphic>
-              <a:graphicData uri="http://schemas.openxmlformats.org/drawingml/2006/picture">
-                <pic:pic>
-                  <pic:nvPicPr>
-                    <pic:cNvPr descr="D:/projet2/Td5/image/image%20(55).png" id="223" name="Picture"/>
-                    <pic:cNvPicPr>
-                      <a:picLocks noChangeArrowheads="1" noChangeAspect="1"/>
-                    </pic:cNvPicPr>
-                  </pic:nvPicPr>
-                  <pic:blipFill>
-                    <a:blip r:embed="rId221"/>
+            <wp:docPr descr="image 55" title="" id="221" name="Picture"/>
+            <a:graphic>
+              <a:graphicData uri="http://schemas.openxmlformats.org/drawingml/2006/picture">
+                <pic:pic>
+                  <pic:nvPicPr>
+                    <pic:cNvPr descr="D:/projet2/Td5/image/image%20(55).png" id="222" name="Picture"/>
+                    <pic:cNvPicPr>
+                      <a:picLocks noChangeArrowheads="1" noChangeAspect="1"/>
+                    </pic:cNvPicPr>
+                  </pic:nvPicPr>
+                  <pic:blipFill>
+                    <a:blip r:embed="rId220"/>
                     <a:stretch>
                       <a:fillRect/>
                     </a:stretch>
@@ -3691,18 +3759,18 @@
           <wp:inline>
             <wp:extent cx="5334000" cy="5341696"/>
             <wp:effectExtent b="0" l="0" r="0" t="0"/>
-            <wp:docPr descr="image 60" title="" id="225" name="Picture"/>
-            <a:graphic>
-              <a:graphicData uri="http://schemas.openxmlformats.org/drawingml/2006/picture">
-                <pic:pic>
-                  <pic:nvPicPr>
-                    <pic:cNvPr descr="D:/projet2/Td5/image/image%20(60).png" id="226" name="Picture"/>
-                    <pic:cNvPicPr>
-                      <a:picLocks noChangeArrowheads="1" noChangeAspect="1"/>
-                    </pic:cNvPicPr>
-                  </pic:nvPicPr>
-                  <pic:blipFill>
-                    <a:blip r:embed="rId224"/>
+            <wp:docPr descr="image 60" title="" id="224" name="Picture"/>
+            <a:graphic>
+              <a:graphicData uri="http://schemas.openxmlformats.org/drawingml/2006/picture">
+                <pic:pic>
+                  <pic:nvPicPr>
+                    <pic:cNvPr descr="D:/projet2/Td5/image/image%20(60).png" id="225" name="Picture"/>
+                    <pic:cNvPicPr>
+                      <a:picLocks noChangeArrowheads="1" noChangeAspect="1"/>
+                    </pic:cNvPicPr>
+                  </pic:nvPicPr>
+                  <pic:blipFill>
+                    <a:blip r:embed="rId223"/>
                     <a:stretch>
                       <a:fillRect/>
                     </a:stretch>
@@ -3736,9 +3804,9 @@
         </w:pict>
       </w:r>
     </w:p>
+    <w:bookmarkEnd w:id="226"/>
     <w:bookmarkEnd w:id="227"/>
-    <w:bookmarkEnd w:id="228"/>
-    <w:bookmarkStart w:id="229" w:name="conclusion-1"/>
+    <w:bookmarkStart w:id="228" w:name="conclusion-1"/>
     <w:p>
       <w:pPr>
         <w:pStyle w:val="Heading2"/>
@@ -3842,8 +3910,8 @@
         <w:t xml:space="preserve">.</w:t>
       </w:r>
     </w:p>
+    <w:bookmarkEnd w:id="228"/>
     <w:bookmarkEnd w:id="229"/>
-    <w:bookmarkEnd w:id="230"/>
     <w:sectPr/>
   </w:body>
 </w:document>

</xml_diff>